<commit_message>
Updates to author information for SIGCSE 2019.
</commit_message>
<xml_diff>
--- a/docs/sigcse-sample-panel.docx
+++ b/docs/sigcse-sample-panel.docx
@@ -1,6 +1,6 @@
 
 <file path=word/document.xml><?xml version="1.0" encoding="utf-8"?>
-<w:document xmlns:wpc="http://schemas.microsoft.com/office/word/2010/wordprocessingCanvas" xmlns:mc="http://schemas.openxmlformats.org/markup-compatibility/2006" xmlns:o="urn:schemas-microsoft-com:office:office" xmlns:r="http://schemas.openxmlformats.org/officeDocument/2006/relationships" xmlns:m="http://schemas.openxmlformats.org/officeDocument/2006/math" xmlns:v="urn:schemas-microsoft-com:vml" xmlns:wp14="http://schemas.microsoft.com/office/word/2010/wordprocessingDrawing" xmlns:wp="http://schemas.openxmlformats.org/drawingml/2006/wordprocessingDrawing" xmlns:w10="urn:schemas-microsoft-com:office:word" xmlns:w="http://schemas.openxmlformats.org/wordprocessingml/2006/main" xmlns:w14="http://schemas.microsoft.com/office/word/2010/wordml" xmlns:wpg="http://schemas.microsoft.com/office/word/2010/wordprocessingGroup" xmlns:wpi="http://schemas.microsoft.com/office/word/2010/wordprocessingInk" xmlns:wne="http://schemas.microsoft.com/office/word/2006/wordml" xmlns:wps="http://schemas.microsoft.com/office/word/2010/wordprocessingShape" mc:Ignorable="w14 wp14">
+<w:document xmlns:wpc="http://schemas.microsoft.com/office/word/2010/wordprocessingCanvas" xmlns:cx="http://schemas.microsoft.com/office/drawing/2014/chartex" xmlns:cx1="http://schemas.microsoft.com/office/drawing/2015/9/8/chartex" xmlns:cx2="http://schemas.microsoft.com/office/drawing/2015/10/21/chartex" xmlns:cx3="http://schemas.microsoft.com/office/drawing/2016/5/9/chartex" xmlns:cx4="http://schemas.microsoft.com/office/drawing/2016/5/10/chartex" xmlns:cx5="http://schemas.microsoft.com/office/drawing/2016/5/11/chartex" xmlns:cx6="http://schemas.microsoft.com/office/drawing/2016/5/12/chartex" xmlns:cx7="http://schemas.microsoft.com/office/drawing/2016/5/13/chartex" xmlns:cx8="http://schemas.microsoft.com/office/drawing/2016/5/14/chartex" xmlns:mc="http://schemas.openxmlformats.org/markup-compatibility/2006" xmlns:aink="http://schemas.microsoft.com/office/drawing/2016/ink" xmlns:am3d="http://schemas.microsoft.com/office/drawing/2017/model3d" xmlns:o="urn:schemas-microsoft-com:office:office" xmlns:r="http://schemas.openxmlformats.org/officeDocument/2006/relationships" xmlns:m="http://schemas.openxmlformats.org/officeDocument/2006/math" xmlns:v="urn:schemas-microsoft-com:vml" xmlns:wp14="http://schemas.microsoft.com/office/word/2010/wordprocessingDrawing" xmlns:wp="http://schemas.openxmlformats.org/drawingml/2006/wordprocessingDrawing" xmlns:w10="urn:schemas-microsoft-com:office:word" xmlns:w="http://schemas.openxmlformats.org/wordprocessingml/2006/main" xmlns:w14="http://schemas.microsoft.com/office/word/2010/wordml" xmlns:w15="http://schemas.microsoft.com/office/word/2012/wordml" xmlns:w16cid="http://schemas.microsoft.com/office/word/2016/wordml/cid" xmlns:w16se="http://schemas.microsoft.com/office/word/2015/wordml/symex" xmlns:wpg="http://schemas.microsoft.com/office/word/2010/wordprocessingGroup" xmlns:wpi="http://schemas.microsoft.com/office/word/2010/wordprocessingInk" xmlns:wne="http://schemas.microsoft.com/office/word/2006/wordml" xmlns:wps="http://schemas.microsoft.com/office/word/2010/wordprocessingShape" mc:Ignorable="w14 w15 w16se w16cid wp14">
   <w:body>
     <w:p>
       <w:pPr>
@@ -20,7 +20,7 @@
     <w:p>
       <w:pPr>
         <w:sectPr>
-          <w:footerReference w:type="even" r:id="rId8"/>
+          <w:footerReference w:type="even" r:id="rId7"/>
           <w:pgSz w:w="12240" w:h="15840" w:code="1"/>
           <w:pgMar w:top="1080" w:right="1080" w:bottom="1440" w:left="1080" w:header="720" w:footer="720" w:gutter="0"/>
           <w:cols w:space="720"/>
@@ -39,7 +39,6 @@
         <w:rPr>
           <w:spacing w:val="-2"/>
         </w:rPr>
-        <w:lastRenderedPageBreak/>
         <w:t>Fernando</w:t>
       </w:r>
       <w:r>
@@ -142,7 +141,6 @@
         <w:rPr>
           <w:spacing w:val="-2"/>
         </w:rPr>
-        <w:lastRenderedPageBreak/>
         <w:t>Cal T</w:t>
       </w:r>
       <w:r>
@@ -225,7 +223,6 @@
         <w:rPr>
           <w:spacing w:val="-2"/>
         </w:rPr>
-        <w:lastRenderedPageBreak/>
         <w:t>Ada Necklace</w:t>
       </w:r>
     </w:p>
@@ -296,7 +293,6 @@
         <w:rPr>
           <w:spacing w:val="-2"/>
         </w:rPr>
-        <w:lastRenderedPageBreak/>
         <w:t>Grace M. Hopper</w:t>
       </w:r>
     </w:p>
@@ -367,6 +363,67 @@
     </w:p>
     <w:p>
       <w:pPr>
+        <w:pStyle w:val="Default"/>
+      </w:pPr>
+    </w:p>
+    <w:p>
+      <w:pPr>
+        <w:pStyle w:val="Default"/>
+        <w:rPr>
+          <w:sz w:val="22"/>
+          <w:szCs w:val="22"/>
+        </w:rPr>
+      </w:pPr>
+      <w:r>
+        <w:t xml:space="preserve"> </w:t>
+      </w:r>
+      <w:r>
+        <w:rPr>
+          <w:b/>
+          <w:bCs/>
+          <w:sz w:val="22"/>
+          <w:szCs w:val="22"/>
+        </w:rPr>
+        <w:t xml:space="preserve">ABSTRACT </w:t>
+      </w:r>
+    </w:p>
+    <w:p>
+      <w:pPr>
+        <w:spacing w:before="120" w:after="0"/>
+      </w:pPr>
+      <w:r>
+        <w:t xml:space="preserve">Appropriate attire for teaching, research, and meetings with administrators, can be a tricky subject to tackle. </w:t>
+      </w:r>
+      <w:r>
+        <w:t xml:space="preserve">How we dress says a lot about how we see ourselves in relation to others and goes a long way to creating a department’s culture for learning, collaboration, and leadership. </w:t>
+      </w:r>
+      <w:r>
+        <w:t>This panel of experts from liberal arts colleges and research</w:t>
+      </w:r>
+      <w:r>
+        <w:t xml:space="preserve"> universities</w:t>
+      </w:r>
+      <w:r>
+        <w:t xml:space="preserve"> </w:t>
+      </w:r>
+      <w:r>
+        <w:t>provide three different perspectives that will spark conversation and reflection on how</w:t>
+      </w:r>
+      <w:r>
+        <w:t xml:space="preserve"> to balance your clothing preferences with your career goals</w:t>
+      </w:r>
+      <w:r>
+        <w:t>. The intended audience for this panel are faculty at all stages of their careers especially those who are just starting their careers</w:t>
+      </w:r>
+      <w:r>
+        <w:t xml:space="preserve"> or those who are considering </w:t>
+      </w:r>
+      <w:r>
+        <w:t xml:space="preserve">moving into leadership positions. </w:t>
+      </w:r>
+    </w:p>
+    <w:p>
+      <w:pPr>
         <w:spacing w:before="120" w:after="0"/>
       </w:pPr>
       <w:r>
@@ -374,7 +431,6 @@
           <w:b/>
           <w:sz w:val="24"/>
         </w:rPr>
-        <w:lastRenderedPageBreak/>
         <w:t>Categories and Subject Descriptors</w:t>
       </w:r>
     </w:p>
@@ -534,7 +590,7 @@
           <w:iCs/>
         </w:rPr>
       </w:pPr>
-      <w:hyperlink r:id="rId9" w:history="1">
+      <w:hyperlink r:id="rId8" w:history="1">
         <w:r>
           <w:rPr>
             <w:rStyle w:val="Hyperlink"/>
@@ -552,7 +608,7 @@
       <w:r>
         <w:t xml:space="preserve">Please read the </w:t>
       </w:r>
-      <w:hyperlink r:id="rId10" w:tooltip="CCSdoc" w:history="1">
+      <w:hyperlink r:id="rId9" w:tooltip="CCSdoc" w:history="1">
         <w:r>
           <w:rPr>
             <w:rStyle w:val="Hyperlink"/>
@@ -586,6 +642,8 @@
       <w:r>
         <w:t>; COBOL</w:t>
       </w:r>
+      <w:bookmarkStart w:id="0" w:name="_GoBack"/>
+      <w:bookmarkEnd w:id="0"/>
     </w:p>
     <w:p>
       <w:pPr>
@@ -657,6 +715,20 @@
         <w:spacing w:before="120"/>
       </w:pPr>
       <w:r>
+        <w:t>PANEL STRUCTURE</w:t>
+      </w:r>
+    </w:p>
+    <w:p>
+      <w:r>
+        <w:t>Each panelist will be given 15 minutes to present their respective positions. Following the presentation, the moderator will facilitate the audience discussion. We anticipate questions about appropriate attire when teaching undergraduates versus graduate students. Appropriate attire for meeting with the department chair, dean, and upper level administration.</w:t>
+      </w:r>
+    </w:p>
+    <w:p>
+      <w:pPr>
+        <w:pStyle w:val="Heading1"/>
+        <w:spacing w:before="120"/>
+      </w:pPr>
+      <w:r>
         <w:t>CAL T. MORE</w:t>
       </w:r>
     </w:p>
@@ -673,27 +745,27 @@
         <w:t xml:space="preserve">have </w:t>
       </w:r>
       <w:r>
-        <w:t xml:space="preserve">found that </w:t>
+        <w:t xml:space="preserve">found that students do 20% better on binary search tree questions when I teach the material </w:t>
+      </w:r>
+      <w:r>
+        <w:t xml:space="preserve">while </w:t>
+      </w:r>
+      <w:r>
+        <w:t>wearing my favorite BST shirts [</w:t>
+      </w:r>
+      <w:r>
+        <w:t>4</w:t>
+      </w:r>
+      <w:r>
+        <w:t>]</w:t>
       </w:r>
       <w:proofErr w:type="gramStart"/>
       <w:r>
-        <w:t>students</w:t>
+        <w:t xml:space="preserve">.  </w:t>
       </w:r>
       <w:proofErr w:type="gramEnd"/>
       <w:r>
-        <w:t xml:space="preserve"> do 20% better on binary search tree questions when I teach the material </w:t>
-      </w:r>
-      <w:r>
-        <w:t xml:space="preserve">while </w:t>
-      </w:r>
-      <w:r>
-        <w:t>wearing my favorite BST shirts [</w:t>
-      </w:r>
-      <w:r>
-        <w:t>4</w:t>
-      </w:r>
-      <w:r>
-        <w:t xml:space="preserve">].  An amazing variety of CS-themed shirts are available on the market and </w:t>
+        <w:t xml:space="preserve">An amazing variety of CS-themed shirts are available on the market and </w:t>
       </w:r>
       <w:r>
         <w:t>i</w:t>
@@ -842,11 +914,7 @@
         <w:t xml:space="preserve">believe it is important to integrate my research with my classroom teaching.  </w:t>
       </w:r>
       <w:r>
-        <w:t xml:space="preserve">Wearing smart fabrics with integrated LEDs allows me to really emphasize </w:t>
-      </w:r>
-      <w:r>
-        <w:lastRenderedPageBreak/>
-        <w:t xml:space="preserve">a point in a memorable way. </w:t>
+        <w:t xml:space="preserve">Wearing smart fabrics with integrated LEDs allows me to really emphasize a point in a memorable way. </w:t>
       </w:r>
       <w:r>
         <w:t xml:space="preserve">Sensors allow me to control my slides by merely </w:t>
@@ -983,7 +1051,7 @@
       <w:r>
         <w:t xml:space="preserve">DOI= </w:t>
       </w:r>
-      <w:hyperlink r:id="rId11" w:history="1">
+      <w:hyperlink r:id="rId10" w:history="1">
         <w:r>
           <w:rPr>
             <w:rStyle w:val="Hyperlink"/>
@@ -997,13 +1065,8 @@
       <w:pPr>
         <w:pStyle w:val="References"/>
       </w:pPr>
-      <w:proofErr w:type="spellStart"/>
-      <w:r>
-        <w:t>Fröhlich</w:t>
-      </w:r>
-      <w:proofErr w:type="spellEnd"/>
-      <w:r>
-        <w:t xml:space="preserve">, B. and Plate, J. 2000. </w:t>
+      <w:r>
+        <w:t xml:space="preserve">Fröhlich, B. and Plate, J. 2000. </w:t>
       </w:r>
       <w:r>
         <w:t>Fashion choice and learning outcomes in a data structures course</w:t>
@@ -1041,9 +1104,13 @@
         <w:t xml:space="preserve">technical symposium on Computer science education (SIGCSE '13) </w:t>
       </w:r>
       <w:r>
-        <w:t xml:space="preserve">(The Hague, The Netherlands, April 01 - 06, 2013). SIGCSE '13. ACM, New York, NY, 526-531. DOI= </w:t>
-      </w:r>
-      <w:hyperlink r:id="rId12" w:history="1">
+        <w:t xml:space="preserve">(The Hague, The Netherlands, April 01 - 06, </w:t>
+      </w:r>
+      <w:r>
+        <w:lastRenderedPageBreak/>
+        <w:t xml:space="preserve">2013). SIGCSE '13. ACM, New York, NY, 526-531. DOI= </w:t>
+      </w:r>
+      <w:hyperlink r:id="rId11" w:history="1">
         <w:r>
           <w:rPr>
             <w:rStyle w:val="Hyperlink"/>
@@ -1132,15 +1199,7 @@
         <w:t>.</w:t>
       </w:r>
       <w:r>
-        <w:t xml:space="preserve">, Hua, H., and </w:t>
-      </w:r>
-      <w:proofErr w:type="gramStart"/>
-      <w:r>
-        <w:t>Gao</w:t>
-      </w:r>
-      <w:proofErr w:type="gramEnd"/>
-      <w:r>
-        <w:t xml:space="preserve">, C. 2003. </w:t>
+        <w:t xml:space="preserve">, Hua, H., and Gao, C. 2003. </w:t>
       </w:r>
       <w:r>
         <w:t>Sensors and the student: H</w:t>
@@ -1152,7 +1211,10 @@
         <w:t xml:space="preserve"> e</w:t>
       </w:r>
       <w:r>
-        <w:t>-textiles can improve retention of operating system concepts</w:t>
+        <w:t xml:space="preserve">-textiles can improve retention of operating </w:t>
+      </w:r>
+      <w:r>
+        <w:t>system concepts</w:t>
       </w:r>
       <w:r>
         <w:t xml:space="preserve">. In </w:t>
@@ -1179,14 +1241,9 @@
         <w:t>nterface Software and Technology</w:t>
       </w:r>
       <w:r>
-        <w:t xml:space="preserve"> (Vancouver, Canada, November 02 - 05, 2003). UIST '03. ACM, New York, NY, 1-10. D</w:t>
-      </w:r>
-      <w:bookmarkStart w:id="0" w:name="_GoBack"/>
-      <w:bookmarkEnd w:id="0"/>
-      <w:r>
-        <w:t xml:space="preserve">OI= </w:t>
-      </w:r>
-      <w:hyperlink r:id="rId13" w:history="1">
+        <w:t xml:space="preserve"> (Vancouver, Canada, November 02 - 05, 2003). UIST '03. ACM, New York, NY, 1-10. DOI= </w:t>
+      </w:r>
+      <w:hyperlink r:id="rId12" w:history="1">
         <w:r>
           <w:rPr>
             <w:rStyle w:val="Hyperlink"/>
@@ -1253,7 +1310,7 @@
       <w:r>
         <w:t xml:space="preserve"> 79, 5 (May. 2006), 577-590. DOI= </w:t>
       </w:r>
-      <w:hyperlink r:id="rId14" w:history="1">
+      <w:hyperlink r:id="rId13" w:history="1">
         <w:r>
           <w:rPr>
             <w:rStyle w:val="Hyperlink"/>
@@ -1297,7 +1354,6 @@
         <w:pStyle w:val="Paper-Title"/>
       </w:pPr>
       <w:r>
-        <w:lastRenderedPageBreak/>
         <w:t>Columns on Last Page Should Be Made As Close As Possible to Equal Length</w:t>
       </w:r>
     </w:p>
@@ -1312,7 +1368,7 @@
 </file>
 
 <file path=word/endnotes.xml><?xml version="1.0" encoding="utf-8"?>
-<w:endnotes xmlns:wpc="http://schemas.microsoft.com/office/word/2010/wordprocessingCanvas" xmlns:mc="http://schemas.openxmlformats.org/markup-compatibility/2006" xmlns:o="urn:schemas-microsoft-com:office:office" xmlns:r="http://schemas.openxmlformats.org/officeDocument/2006/relationships" xmlns:m="http://schemas.openxmlformats.org/officeDocument/2006/math" xmlns:v="urn:schemas-microsoft-com:vml" xmlns:wp14="http://schemas.microsoft.com/office/word/2010/wordprocessingDrawing" xmlns:wp="http://schemas.openxmlformats.org/drawingml/2006/wordprocessingDrawing" xmlns:w10="urn:schemas-microsoft-com:office:word" xmlns:w="http://schemas.openxmlformats.org/wordprocessingml/2006/main" xmlns:w14="http://schemas.microsoft.com/office/word/2010/wordml" xmlns:wpg="http://schemas.microsoft.com/office/word/2010/wordprocessingGroup" xmlns:wpi="http://schemas.microsoft.com/office/word/2010/wordprocessingInk" xmlns:wne="http://schemas.microsoft.com/office/word/2006/wordml" xmlns:wps="http://schemas.microsoft.com/office/word/2010/wordprocessingShape" mc:Ignorable="w14 wp14">
+<w:endnotes xmlns:wpc="http://schemas.microsoft.com/office/word/2010/wordprocessingCanvas" xmlns:cx="http://schemas.microsoft.com/office/drawing/2014/chartex" xmlns:cx1="http://schemas.microsoft.com/office/drawing/2015/9/8/chartex" xmlns:cx2="http://schemas.microsoft.com/office/drawing/2015/10/21/chartex" xmlns:cx3="http://schemas.microsoft.com/office/drawing/2016/5/9/chartex" xmlns:cx4="http://schemas.microsoft.com/office/drawing/2016/5/10/chartex" xmlns:cx5="http://schemas.microsoft.com/office/drawing/2016/5/11/chartex" xmlns:cx6="http://schemas.microsoft.com/office/drawing/2016/5/12/chartex" xmlns:cx7="http://schemas.microsoft.com/office/drawing/2016/5/13/chartex" xmlns:cx8="http://schemas.microsoft.com/office/drawing/2016/5/14/chartex" xmlns:mc="http://schemas.openxmlformats.org/markup-compatibility/2006" xmlns:aink="http://schemas.microsoft.com/office/drawing/2016/ink" xmlns:am3d="http://schemas.microsoft.com/office/drawing/2017/model3d" xmlns:o="urn:schemas-microsoft-com:office:office" xmlns:r="http://schemas.openxmlformats.org/officeDocument/2006/relationships" xmlns:m="http://schemas.openxmlformats.org/officeDocument/2006/math" xmlns:v="urn:schemas-microsoft-com:vml" xmlns:wp14="http://schemas.microsoft.com/office/word/2010/wordprocessingDrawing" xmlns:wp="http://schemas.openxmlformats.org/drawingml/2006/wordprocessingDrawing" xmlns:w10="urn:schemas-microsoft-com:office:word" xmlns:w="http://schemas.openxmlformats.org/wordprocessingml/2006/main" xmlns:w14="http://schemas.microsoft.com/office/word/2010/wordml" xmlns:w15="http://schemas.microsoft.com/office/word/2012/wordml" xmlns:w16cid="http://schemas.microsoft.com/office/word/2016/wordml/cid" xmlns:w16se="http://schemas.microsoft.com/office/word/2015/wordml/symex" xmlns:wpg="http://schemas.microsoft.com/office/word/2010/wordprocessingGroup" xmlns:wpi="http://schemas.microsoft.com/office/word/2010/wordprocessingInk" xmlns:wne="http://schemas.microsoft.com/office/word/2006/wordml" xmlns:wps="http://schemas.microsoft.com/office/word/2010/wordprocessingShape" mc:Ignorable="w14 w15 w16se w16cid wp14">
   <w:endnote w:type="separator" w:id="-1">
     <w:p>
       <w:r>
@@ -1331,7 +1387,7 @@
 </file>
 
 <file path=word/footer1.xml><?xml version="1.0" encoding="utf-8"?>
-<w:ftr xmlns:wpc="http://schemas.microsoft.com/office/word/2010/wordprocessingCanvas" xmlns:mc="http://schemas.openxmlformats.org/markup-compatibility/2006" xmlns:o="urn:schemas-microsoft-com:office:office" xmlns:r="http://schemas.openxmlformats.org/officeDocument/2006/relationships" xmlns:m="http://schemas.openxmlformats.org/officeDocument/2006/math" xmlns:v="urn:schemas-microsoft-com:vml" xmlns:wp14="http://schemas.microsoft.com/office/word/2010/wordprocessingDrawing" xmlns:wp="http://schemas.openxmlformats.org/drawingml/2006/wordprocessingDrawing" xmlns:w10="urn:schemas-microsoft-com:office:word" xmlns:w="http://schemas.openxmlformats.org/wordprocessingml/2006/main" xmlns:w14="http://schemas.microsoft.com/office/word/2010/wordml" xmlns:wpg="http://schemas.microsoft.com/office/word/2010/wordprocessingGroup" xmlns:wpi="http://schemas.microsoft.com/office/word/2010/wordprocessingInk" xmlns:wne="http://schemas.microsoft.com/office/word/2006/wordml" xmlns:wps="http://schemas.microsoft.com/office/word/2010/wordprocessingShape" mc:Ignorable="w14 wp14">
+<w:ftr xmlns:wpc="http://schemas.microsoft.com/office/word/2010/wordprocessingCanvas" xmlns:cx="http://schemas.microsoft.com/office/drawing/2014/chartex" xmlns:cx1="http://schemas.microsoft.com/office/drawing/2015/9/8/chartex" xmlns:cx2="http://schemas.microsoft.com/office/drawing/2015/10/21/chartex" xmlns:cx3="http://schemas.microsoft.com/office/drawing/2016/5/9/chartex" xmlns:cx4="http://schemas.microsoft.com/office/drawing/2016/5/10/chartex" xmlns:cx5="http://schemas.microsoft.com/office/drawing/2016/5/11/chartex" xmlns:cx6="http://schemas.microsoft.com/office/drawing/2016/5/12/chartex" xmlns:cx7="http://schemas.microsoft.com/office/drawing/2016/5/13/chartex" xmlns:cx8="http://schemas.microsoft.com/office/drawing/2016/5/14/chartex" xmlns:mc="http://schemas.openxmlformats.org/markup-compatibility/2006" xmlns:aink="http://schemas.microsoft.com/office/drawing/2016/ink" xmlns:am3d="http://schemas.microsoft.com/office/drawing/2017/model3d" xmlns:o="urn:schemas-microsoft-com:office:office" xmlns:r="http://schemas.openxmlformats.org/officeDocument/2006/relationships" xmlns:m="http://schemas.openxmlformats.org/officeDocument/2006/math" xmlns:v="urn:schemas-microsoft-com:vml" xmlns:wp14="http://schemas.microsoft.com/office/word/2010/wordprocessingDrawing" xmlns:wp="http://schemas.openxmlformats.org/drawingml/2006/wordprocessingDrawing" xmlns:w10="urn:schemas-microsoft-com:office:word" xmlns:w="http://schemas.openxmlformats.org/wordprocessingml/2006/main" xmlns:w14="http://schemas.microsoft.com/office/word/2010/wordml" xmlns:w15="http://schemas.microsoft.com/office/word/2012/wordml" xmlns:w16cid="http://schemas.microsoft.com/office/word/2016/wordml/cid" xmlns:w16se="http://schemas.microsoft.com/office/word/2015/wordml/symex" xmlns:wpg="http://schemas.microsoft.com/office/word/2010/wordprocessingGroup" xmlns:wpi="http://schemas.microsoft.com/office/word/2010/wordprocessingInk" xmlns:wne="http://schemas.microsoft.com/office/word/2006/wordml" xmlns:wps="http://schemas.microsoft.com/office/word/2010/wordprocessingShape" mc:Ignorable="w14 w15 w16se w16cid wp14">
   <w:p>
     <w:pPr>
       <w:pStyle w:val="Footer"/>
@@ -1368,7 +1424,7 @@
 </file>
 
 <file path=word/footnotes.xml><?xml version="1.0" encoding="utf-8"?>
-<w:footnotes xmlns:wpc="http://schemas.microsoft.com/office/word/2010/wordprocessingCanvas" xmlns:mc="http://schemas.openxmlformats.org/markup-compatibility/2006" xmlns:o="urn:schemas-microsoft-com:office:office" xmlns:r="http://schemas.openxmlformats.org/officeDocument/2006/relationships" xmlns:m="http://schemas.openxmlformats.org/officeDocument/2006/math" xmlns:v="urn:schemas-microsoft-com:vml" xmlns:wp14="http://schemas.microsoft.com/office/word/2010/wordprocessingDrawing" xmlns:wp="http://schemas.openxmlformats.org/drawingml/2006/wordprocessingDrawing" xmlns:w10="urn:schemas-microsoft-com:office:word" xmlns:w="http://schemas.openxmlformats.org/wordprocessingml/2006/main" xmlns:w14="http://schemas.microsoft.com/office/word/2010/wordml" xmlns:wpg="http://schemas.microsoft.com/office/word/2010/wordprocessingGroup" xmlns:wpi="http://schemas.microsoft.com/office/word/2010/wordprocessingInk" xmlns:wne="http://schemas.microsoft.com/office/word/2006/wordml" xmlns:wps="http://schemas.microsoft.com/office/word/2010/wordprocessingShape" mc:Ignorable="w14 wp14">
+<w:footnotes xmlns:wpc="http://schemas.microsoft.com/office/word/2010/wordprocessingCanvas" xmlns:cx="http://schemas.microsoft.com/office/drawing/2014/chartex" xmlns:cx1="http://schemas.microsoft.com/office/drawing/2015/9/8/chartex" xmlns:cx2="http://schemas.microsoft.com/office/drawing/2015/10/21/chartex" xmlns:cx3="http://schemas.microsoft.com/office/drawing/2016/5/9/chartex" xmlns:cx4="http://schemas.microsoft.com/office/drawing/2016/5/10/chartex" xmlns:cx5="http://schemas.microsoft.com/office/drawing/2016/5/11/chartex" xmlns:cx6="http://schemas.microsoft.com/office/drawing/2016/5/12/chartex" xmlns:cx7="http://schemas.microsoft.com/office/drawing/2016/5/13/chartex" xmlns:cx8="http://schemas.microsoft.com/office/drawing/2016/5/14/chartex" xmlns:mc="http://schemas.openxmlformats.org/markup-compatibility/2006" xmlns:aink="http://schemas.microsoft.com/office/drawing/2016/ink" xmlns:am3d="http://schemas.microsoft.com/office/drawing/2017/model3d" xmlns:o="urn:schemas-microsoft-com:office:office" xmlns:r="http://schemas.openxmlformats.org/officeDocument/2006/relationships" xmlns:m="http://schemas.openxmlformats.org/officeDocument/2006/math" xmlns:v="urn:schemas-microsoft-com:vml" xmlns:wp14="http://schemas.microsoft.com/office/word/2010/wordprocessingDrawing" xmlns:wp="http://schemas.openxmlformats.org/drawingml/2006/wordprocessingDrawing" xmlns:w10="urn:schemas-microsoft-com:office:word" xmlns:w="http://schemas.openxmlformats.org/wordprocessingml/2006/main" xmlns:w14="http://schemas.microsoft.com/office/word/2010/wordml" xmlns:w15="http://schemas.microsoft.com/office/word/2012/wordml" xmlns:w16cid="http://schemas.microsoft.com/office/word/2016/wordml/cid" xmlns:w16se="http://schemas.microsoft.com/office/word/2015/wordml/symex" xmlns:wpg="http://schemas.microsoft.com/office/word/2010/wordprocessingGroup" xmlns:wpi="http://schemas.microsoft.com/office/word/2010/wordprocessingInk" xmlns:wne="http://schemas.microsoft.com/office/word/2006/wordml" xmlns:wps="http://schemas.microsoft.com/office/word/2010/wordprocessingShape" mc:Ignorable="w14 w15 w16se w16cid wp14">
   <w:footnote w:type="separator" w:id="-1">
     <w:p>
       <w:r>
@@ -1387,8 +1443,8 @@
 </file>
 
 <file path=word/numbering.xml><?xml version="1.0" encoding="utf-8"?>
-<w:numbering xmlns:wpc="http://schemas.microsoft.com/office/word/2010/wordprocessingCanvas" xmlns:mc="http://schemas.openxmlformats.org/markup-compatibility/2006" xmlns:o="urn:schemas-microsoft-com:office:office" xmlns:r="http://schemas.openxmlformats.org/officeDocument/2006/relationships" xmlns:m="http://schemas.openxmlformats.org/officeDocument/2006/math" xmlns:v="urn:schemas-microsoft-com:vml" xmlns:wp14="http://schemas.microsoft.com/office/word/2010/wordprocessingDrawing" xmlns:wp="http://schemas.openxmlformats.org/drawingml/2006/wordprocessingDrawing" xmlns:w10="urn:schemas-microsoft-com:office:word" xmlns:w="http://schemas.openxmlformats.org/wordprocessingml/2006/main" xmlns:w14="http://schemas.microsoft.com/office/word/2010/wordml" xmlns:wpg="http://schemas.microsoft.com/office/word/2010/wordprocessingGroup" xmlns:wpi="http://schemas.microsoft.com/office/word/2010/wordprocessingInk" xmlns:wne="http://schemas.microsoft.com/office/word/2006/wordml" xmlns:wps="http://schemas.microsoft.com/office/word/2010/wordprocessingShape" mc:Ignorable="w14 wp14">
-  <w:abstractNum w:abstractNumId="0">
+<w:numbering xmlns:wpc="http://schemas.microsoft.com/office/word/2010/wordprocessingCanvas" xmlns:cx="http://schemas.microsoft.com/office/drawing/2014/chartex" xmlns:cx1="http://schemas.microsoft.com/office/drawing/2015/9/8/chartex" xmlns:cx2="http://schemas.microsoft.com/office/drawing/2015/10/21/chartex" xmlns:cx3="http://schemas.microsoft.com/office/drawing/2016/5/9/chartex" xmlns:cx4="http://schemas.microsoft.com/office/drawing/2016/5/10/chartex" xmlns:cx5="http://schemas.microsoft.com/office/drawing/2016/5/11/chartex" xmlns:cx6="http://schemas.microsoft.com/office/drawing/2016/5/12/chartex" xmlns:cx7="http://schemas.microsoft.com/office/drawing/2016/5/13/chartex" xmlns:cx8="http://schemas.microsoft.com/office/drawing/2016/5/14/chartex" xmlns:mc="http://schemas.openxmlformats.org/markup-compatibility/2006" xmlns:aink="http://schemas.microsoft.com/office/drawing/2016/ink" xmlns:am3d="http://schemas.microsoft.com/office/drawing/2017/model3d" xmlns:o="urn:schemas-microsoft-com:office:office" xmlns:r="http://schemas.openxmlformats.org/officeDocument/2006/relationships" xmlns:m="http://schemas.openxmlformats.org/officeDocument/2006/math" xmlns:v="urn:schemas-microsoft-com:vml" xmlns:wp14="http://schemas.microsoft.com/office/word/2010/wordprocessingDrawing" xmlns:wp="http://schemas.openxmlformats.org/drawingml/2006/wordprocessingDrawing" xmlns:w10="urn:schemas-microsoft-com:office:word" xmlns:w="http://schemas.openxmlformats.org/wordprocessingml/2006/main" xmlns:w14="http://schemas.microsoft.com/office/word/2010/wordml" xmlns:w15="http://schemas.microsoft.com/office/word/2012/wordml" xmlns:w16cid="http://schemas.microsoft.com/office/word/2016/wordml/cid" xmlns:w16se="http://schemas.microsoft.com/office/word/2015/wordml/symex" xmlns:wpg="http://schemas.microsoft.com/office/word/2010/wordprocessingGroup" xmlns:wpi="http://schemas.microsoft.com/office/word/2010/wordprocessingInk" xmlns:wne="http://schemas.microsoft.com/office/word/2006/wordml" xmlns:wps="http://schemas.microsoft.com/office/word/2010/wordprocessingShape" mc:Ignorable="w14 w15 w16se w16cid wp14">
+  <w:abstractNum w:abstractNumId="0" w15:restartNumberingAfterBreak="0">
     <w:nsid w:val="FFFFFFFB"/>
     <w:multiLevelType w:val="multilevel"/>
     <w:tmpl w:val="FFFFFFFF"/>
@@ -1465,7 +1521,7 @@
       <w:lvlJc w:val="left"/>
     </w:lvl>
   </w:abstractNum>
-  <w:abstractNum w:abstractNumId="1">
+  <w:abstractNum w:abstractNumId="1" w15:restartNumberingAfterBreak="0">
     <w:nsid w:val="6F1D6A21"/>
     <w:multiLevelType w:val="singleLevel"/>
     <w:tmpl w:val="A100F9DC"/>
@@ -1500,7 +1556,7 @@
 </file>
 
 <file path=word/styles.xml><?xml version="1.0" encoding="utf-8"?>
-<w:styles xmlns:mc="http://schemas.openxmlformats.org/markup-compatibility/2006" xmlns:r="http://schemas.openxmlformats.org/officeDocument/2006/relationships" xmlns:w="http://schemas.openxmlformats.org/wordprocessingml/2006/main" xmlns:w14="http://schemas.microsoft.com/office/word/2010/wordml" mc:Ignorable="w14">
+<w:styles xmlns:mc="http://schemas.openxmlformats.org/markup-compatibility/2006" xmlns:r="http://schemas.openxmlformats.org/officeDocument/2006/relationships" xmlns:w="http://schemas.openxmlformats.org/wordprocessingml/2006/main" xmlns:w14="http://schemas.microsoft.com/office/word/2010/wordml" xmlns:w15="http://schemas.microsoft.com/office/word/2012/wordml" xmlns:w16cid="http://schemas.microsoft.com/office/word/2016/wordml/cid" xmlns:w16se="http://schemas.microsoft.com/office/word/2015/wordml/symex" mc:Ignorable="w14 w15 w16se w16cid">
   <w:docDefaults>
     <w:rPrDefault>
       <w:rPr>
@@ -1510,22 +1566,154 @@
     </w:rPrDefault>
     <w:pPrDefault/>
   </w:docDefaults>
-  <w:latentStyles w:defLockedState="0" w:defUIPriority="0" w:defSemiHidden="0" w:defUnhideWhenUsed="0" w:defQFormat="0" w:count="267">
+  <w:latentStyles w:defLockedState="0" w:defUIPriority="0" w:defSemiHidden="0" w:defUnhideWhenUsed="0" w:defQFormat="0" w:count="375">
     <w:lsdException w:name="Normal" w:qFormat="1"/>
     <w:lsdException w:name="heading 1" w:qFormat="1"/>
     <w:lsdException w:name="heading 2" w:qFormat="1"/>
-    <w:lsdException w:name="heading 3" w:qFormat="1"/>
-    <w:lsdException w:name="heading 4" w:qFormat="1"/>
-    <w:lsdException w:name="heading 5" w:qFormat="1"/>
-    <w:lsdException w:name="heading 6" w:qFormat="1"/>
-    <w:lsdException w:name="heading 7" w:qFormat="1"/>
-    <w:lsdException w:name="heading 8" w:qFormat="1"/>
-    <w:lsdException w:name="heading 9" w:qFormat="1"/>
-    <w:lsdException w:name="caption" w:qFormat="1"/>
+    <w:lsdException w:name="heading 3" w:semiHidden="1" w:unhideWhenUsed="1" w:qFormat="1"/>
+    <w:lsdException w:name="heading 4" w:semiHidden="1" w:unhideWhenUsed="1" w:qFormat="1"/>
+    <w:lsdException w:name="heading 5" w:semiHidden="1" w:unhideWhenUsed="1" w:qFormat="1"/>
+    <w:lsdException w:name="heading 6" w:semiHidden="1" w:unhideWhenUsed="1" w:qFormat="1"/>
+    <w:lsdException w:name="heading 7" w:semiHidden="1" w:unhideWhenUsed="1" w:qFormat="1"/>
+    <w:lsdException w:name="heading 8" w:semiHidden="1" w:unhideWhenUsed="1" w:qFormat="1"/>
+    <w:lsdException w:name="heading 9" w:semiHidden="1" w:unhideWhenUsed="1" w:qFormat="1"/>
+    <w:lsdException w:name="index 1" w:semiHidden="1" w:unhideWhenUsed="1"/>
+    <w:lsdException w:name="index 2" w:semiHidden="1" w:unhideWhenUsed="1"/>
+    <w:lsdException w:name="index 3" w:semiHidden="1" w:unhideWhenUsed="1"/>
+    <w:lsdException w:name="index 4" w:semiHidden="1" w:unhideWhenUsed="1"/>
+    <w:lsdException w:name="index 5" w:semiHidden="1" w:unhideWhenUsed="1"/>
+    <w:lsdException w:name="index 6" w:semiHidden="1" w:unhideWhenUsed="1"/>
+    <w:lsdException w:name="index 7" w:semiHidden="1" w:unhideWhenUsed="1"/>
+    <w:lsdException w:name="index 8" w:semiHidden="1" w:unhideWhenUsed="1"/>
+    <w:lsdException w:name="index 9" w:semiHidden="1" w:unhideWhenUsed="1"/>
+    <w:lsdException w:name="toc 1" w:semiHidden="1" w:unhideWhenUsed="1"/>
+    <w:lsdException w:name="toc 2" w:semiHidden="1" w:unhideWhenUsed="1"/>
+    <w:lsdException w:name="toc 3" w:semiHidden="1" w:unhideWhenUsed="1"/>
+    <w:lsdException w:name="toc 4" w:semiHidden="1" w:unhideWhenUsed="1"/>
+    <w:lsdException w:name="toc 5" w:semiHidden="1" w:unhideWhenUsed="1"/>
+    <w:lsdException w:name="toc 6" w:semiHidden="1" w:unhideWhenUsed="1"/>
+    <w:lsdException w:name="toc 7" w:semiHidden="1" w:unhideWhenUsed="1"/>
+    <w:lsdException w:name="toc 8" w:semiHidden="1" w:unhideWhenUsed="1"/>
+    <w:lsdException w:name="toc 9" w:semiHidden="1" w:unhideWhenUsed="1"/>
+    <w:lsdException w:name="Normal Indent" w:semiHidden="1" w:unhideWhenUsed="1"/>
+    <w:lsdException w:name="footnote text" w:semiHidden="1" w:unhideWhenUsed="1"/>
+    <w:lsdException w:name="annotation text" w:semiHidden="1" w:unhideWhenUsed="1"/>
+    <w:lsdException w:name="header" w:semiHidden="1" w:unhideWhenUsed="1"/>
+    <w:lsdException w:name="footer" w:semiHidden="1" w:unhideWhenUsed="1"/>
+    <w:lsdException w:name="index heading" w:semiHidden="1" w:unhideWhenUsed="1"/>
+    <w:lsdException w:name="caption" w:semiHidden="1" w:unhideWhenUsed="1" w:qFormat="1"/>
+    <w:lsdException w:name="table of figures" w:semiHidden="1" w:unhideWhenUsed="1"/>
+    <w:lsdException w:name="envelope address" w:semiHidden="1" w:unhideWhenUsed="1"/>
+    <w:lsdException w:name="envelope return" w:semiHidden="1" w:unhideWhenUsed="1"/>
+    <w:lsdException w:name="footnote reference" w:semiHidden="1" w:unhideWhenUsed="1"/>
+    <w:lsdException w:name="annotation reference" w:semiHidden="1" w:unhideWhenUsed="1"/>
+    <w:lsdException w:name="line number" w:semiHidden="1" w:unhideWhenUsed="1"/>
+    <w:lsdException w:name="page number" w:semiHidden="1" w:unhideWhenUsed="1"/>
+    <w:lsdException w:name="endnote reference" w:semiHidden="1" w:unhideWhenUsed="1"/>
+    <w:lsdException w:name="endnote text" w:semiHidden="1" w:unhideWhenUsed="1"/>
+    <w:lsdException w:name="table of authorities" w:semiHidden="1" w:unhideWhenUsed="1"/>
+    <w:lsdException w:name="toa heading" w:semiHidden="1" w:unhideWhenUsed="1"/>
+    <w:lsdException w:name="List" w:semiHidden="1" w:unhideWhenUsed="1"/>
+    <w:lsdException w:name="List 2" w:semiHidden="1" w:unhideWhenUsed="1"/>
+    <w:lsdException w:name="List 3" w:semiHidden="1" w:unhideWhenUsed="1"/>
+    <w:lsdException w:name="List 4" w:semiHidden="1" w:unhideWhenUsed="1"/>
+    <w:lsdException w:name="List 5" w:semiHidden="1" w:unhideWhenUsed="1"/>
+    <w:lsdException w:name="List Bullet 2" w:semiHidden="1" w:unhideWhenUsed="1"/>
+    <w:lsdException w:name="List Bullet 3" w:semiHidden="1" w:unhideWhenUsed="1"/>
+    <w:lsdException w:name="List Bullet 4" w:semiHidden="1" w:unhideWhenUsed="1"/>
+    <w:lsdException w:name="List Bullet 5" w:semiHidden="1" w:unhideWhenUsed="1"/>
+    <w:lsdException w:name="List Number 2" w:semiHidden="1" w:unhideWhenUsed="1"/>
+    <w:lsdException w:name="List Number 3" w:semiHidden="1" w:unhideWhenUsed="1"/>
+    <w:lsdException w:name="List Number 4" w:semiHidden="1" w:unhideWhenUsed="1"/>
+    <w:lsdException w:name="List Number 5" w:semiHidden="1" w:unhideWhenUsed="1"/>
     <w:lsdException w:name="Title" w:qFormat="1"/>
+    <w:lsdException w:name="Closing" w:semiHidden="1" w:unhideWhenUsed="1"/>
+    <w:lsdException w:name="Signature" w:semiHidden="1" w:unhideWhenUsed="1"/>
+    <w:lsdException w:name="Default Paragraph Font" w:semiHidden="1" w:unhideWhenUsed="1"/>
+    <w:lsdException w:name="Body Text" w:semiHidden="1" w:unhideWhenUsed="1"/>
+    <w:lsdException w:name="Body Text Indent" w:semiHidden="1" w:unhideWhenUsed="1"/>
+    <w:lsdException w:name="List Continue" w:semiHidden="1" w:unhideWhenUsed="1"/>
+    <w:lsdException w:name="List Continue 2" w:semiHidden="1" w:unhideWhenUsed="1"/>
     <w:lsdException w:name="Subtitle" w:qFormat="1"/>
+    <w:lsdException w:name="Salutation" w:semiHidden="1" w:unhideWhenUsed="1"/>
+    <w:lsdException w:name="Date" w:semiHidden="1" w:unhideWhenUsed="1"/>
+    <w:lsdException w:name="Body Text First Indent" w:semiHidden="1" w:unhideWhenUsed="1"/>
+    <w:lsdException w:name="Body Text First Indent 2" w:semiHidden="1" w:unhideWhenUsed="1"/>
+    <w:lsdException w:name="Note Heading" w:semiHidden="1" w:unhideWhenUsed="1"/>
+    <w:lsdException w:name="Body Text 2" w:semiHidden="1" w:unhideWhenUsed="1"/>
+    <w:lsdException w:name="Body Text 3" w:semiHidden="1" w:unhideWhenUsed="1"/>
+    <w:lsdException w:name="Body Text Indent 2" w:semiHidden="1" w:unhideWhenUsed="1"/>
+    <w:lsdException w:name="Body Text Indent 3" w:semiHidden="1" w:unhideWhenUsed="1"/>
+    <w:lsdException w:name="Block Text" w:semiHidden="1" w:unhideWhenUsed="1"/>
+    <w:lsdException w:name="Hyperlink" w:semiHidden="1" w:unhideWhenUsed="1"/>
+    <w:lsdException w:name="FollowedHyperlink" w:semiHidden="1" w:unhideWhenUsed="1"/>
     <w:lsdException w:name="Strong" w:uiPriority="22" w:qFormat="1"/>
     <w:lsdException w:name="Emphasis" w:qFormat="1"/>
+    <w:lsdException w:name="Document Map" w:semiHidden="1" w:unhideWhenUsed="1"/>
+    <w:lsdException w:name="Plain Text" w:semiHidden="1" w:unhideWhenUsed="1"/>
+    <w:lsdException w:name="E-mail Signature" w:semiHidden="1" w:unhideWhenUsed="1"/>
+    <w:lsdException w:name="HTML Top of Form" w:semiHidden="1" w:unhideWhenUsed="1"/>
+    <w:lsdException w:name="HTML Bottom of Form" w:semiHidden="1" w:unhideWhenUsed="1"/>
+    <w:lsdException w:name="Normal (Web)" w:semiHidden="1" w:unhideWhenUsed="1"/>
+    <w:lsdException w:name="HTML Acronym" w:semiHidden="1" w:unhideWhenUsed="1"/>
+    <w:lsdException w:name="HTML Address" w:semiHidden="1" w:unhideWhenUsed="1"/>
+    <w:lsdException w:name="HTML Cite" w:semiHidden="1" w:unhideWhenUsed="1"/>
+    <w:lsdException w:name="HTML Code" w:semiHidden="1" w:unhideWhenUsed="1"/>
+    <w:lsdException w:name="HTML Definition" w:semiHidden="1" w:unhideWhenUsed="1"/>
+    <w:lsdException w:name="HTML Keyboard" w:semiHidden="1" w:unhideWhenUsed="1"/>
+    <w:lsdException w:name="HTML Preformatted" w:semiHidden="1" w:unhideWhenUsed="1"/>
+    <w:lsdException w:name="HTML Sample" w:semiHidden="1" w:unhideWhenUsed="1"/>
+    <w:lsdException w:name="HTML Typewriter" w:semiHidden="1" w:unhideWhenUsed="1"/>
+    <w:lsdException w:name="HTML Variable" w:semiHidden="1" w:unhideWhenUsed="1"/>
+    <w:lsdException w:name="Normal Table" w:semiHidden="1" w:unhideWhenUsed="1"/>
+    <w:lsdException w:name="annotation subject" w:semiHidden="1" w:unhideWhenUsed="1"/>
+    <w:lsdException w:name="No List" w:semiHidden="1" w:unhideWhenUsed="1"/>
+    <w:lsdException w:name="Outline List 1" w:semiHidden="1" w:unhideWhenUsed="1"/>
+    <w:lsdException w:name="Outline List 2" w:semiHidden="1" w:unhideWhenUsed="1"/>
+    <w:lsdException w:name="Outline List 3" w:semiHidden="1" w:unhideWhenUsed="1"/>
+    <w:lsdException w:name="Table Simple 1" w:semiHidden="1" w:unhideWhenUsed="1"/>
+    <w:lsdException w:name="Table Simple 2" w:semiHidden="1" w:unhideWhenUsed="1"/>
+    <w:lsdException w:name="Table Simple 3" w:semiHidden="1" w:unhideWhenUsed="1"/>
+    <w:lsdException w:name="Table Classic 1" w:semiHidden="1" w:unhideWhenUsed="1"/>
+    <w:lsdException w:name="Table Classic 2" w:semiHidden="1" w:unhideWhenUsed="1"/>
+    <w:lsdException w:name="Table Classic 3" w:semiHidden="1" w:unhideWhenUsed="1"/>
+    <w:lsdException w:name="Table Classic 4" w:semiHidden="1" w:unhideWhenUsed="1"/>
+    <w:lsdException w:name="Table Colorful 1" w:semiHidden="1" w:unhideWhenUsed="1"/>
+    <w:lsdException w:name="Table Colorful 2" w:semiHidden="1" w:unhideWhenUsed="1"/>
+    <w:lsdException w:name="Table Colorful 3" w:semiHidden="1" w:unhideWhenUsed="1"/>
+    <w:lsdException w:name="Table Columns 1" w:semiHidden="1" w:unhideWhenUsed="1"/>
+    <w:lsdException w:name="Table Columns 2" w:semiHidden="1" w:unhideWhenUsed="1"/>
+    <w:lsdException w:name="Table Columns 3" w:semiHidden="1" w:unhideWhenUsed="1"/>
+    <w:lsdException w:name="Table Columns 4" w:semiHidden="1" w:unhideWhenUsed="1"/>
+    <w:lsdException w:name="Table Columns 5" w:semiHidden="1" w:unhideWhenUsed="1"/>
+    <w:lsdException w:name="Table Grid 1" w:semiHidden="1" w:unhideWhenUsed="1"/>
+    <w:lsdException w:name="Table Grid 2" w:semiHidden="1" w:unhideWhenUsed="1"/>
+    <w:lsdException w:name="Table Grid 3" w:semiHidden="1" w:unhideWhenUsed="1"/>
+    <w:lsdException w:name="Table Grid 4" w:semiHidden="1" w:unhideWhenUsed="1"/>
+    <w:lsdException w:name="Table Grid 5" w:semiHidden="1" w:unhideWhenUsed="1"/>
+    <w:lsdException w:name="Table Grid 6" w:semiHidden="1" w:unhideWhenUsed="1"/>
+    <w:lsdException w:name="Table Grid 7" w:semiHidden="1" w:unhideWhenUsed="1"/>
+    <w:lsdException w:name="Table Grid 8" w:semiHidden="1" w:unhideWhenUsed="1"/>
+    <w:lsdException w:name="Table List 1" w:semiHidden="1" w:unhideWhenUsed="1"/>
+    <w:lsdException w:name="Table List 2" w:semiHidden="1" w:unhideWhenUsed="1"/>
+    <w:lsdException w:name="Table List 3" w:semiHidden="1" w:unhideWhenUsed="1"/>
+    <w:lsdException w:name="Table List 4" w:semiHidden="1" w:unhideWhenUsed="1"/>
+    <w:lsdException w:name="Table List 5" w:semiHidden="1" w:unhideWhenUsed="1"/>
+    <w:lsdException w:name="Table List 6" w:semiHidden="1" w:unhideWhenUsed="1"/>
+    <w:lsdException w:name="Table List 7" w:semiHidden="1" w:unhideWhenUsed="1"/>
+    <w:lsdException w:name="Table List 8" w:semiHidden="1" w:unhideWhenUsed="1"/>
+    <w:lsdException w:name="Table 3D effects 1" w:semiHidden="1" w:unhideWhenUsed="1"/>
+    <w:lsdException w:name="Table 3D effects 2" w:semiHidden="1" w:unhideWhenUsed="1"/>
+    <w:lsdException w:name="Table 3D effects 3" w:semiHidden="1" w:unhideWhenUsed="1"/>
+    <w:lsdException w:name="Table Contemporary" w:semiHidden="1" w:unhideWhenUsed="1"/>
+    <w:lsdException w:name="Table Elegant" w:semiHidden="1" w:unhideWhenUsed="1"/>
+    <w:lsdException w:name="Table Professional" w:semiHidden="1" w:unhideWhenUsed="1"/>
+    <w:lsdException w:name="Table Subtle 1" w:semiHidden="1" w:unhideWhenUsed="1"/>
+    <w:lsdException w:name="Table Subtle 2" w:semiHidden="1" w:unhideWhenUsed="1"/>
+    <w:lsdException w:name="Table Web 1" w:semiHidden="1" w:unhideWhenUsed="1"/>
+    <w:lsdException w:name="Table Web 2" w:semiHidden="1" w:unhideWhenUsed="1"/>
+    <w:lsdException w:name="Table Web 3" w:semiHidden="1" w:unhideWhenUsed="1"/>
+    <w:lsdException w:name="Table Theme" w:semiHidden="1" w:unhideWhenUsed="1"/>
     <w:lsdException w:name="Placeholder Text" w:semiHidden="1" w:uiPriority="99"/>
     <w:lsdException w:name="No Spacing" w:uiPriority="1" w:qFormat="1"/>
     <w:lsdException w:name="Light Shading" w:uiPriority="60"/>
@@ -1637,6 +1825,114 @@
     <w:lsdException w:name="Book Title" w:uiPriority="33" w:qFormat="1"/>
     <w:lsdException w:name="Bibliography" w:semiHidden="1" w:uiPriority="37" w:unhideWhenUsed="1"/>
     <w:lsdException w:name="TOC Heading" w:semiHidden="1" w:uiPriority="39" w:unhideWhenUsed="1" w:qFormat="1"/>
+    <w:lsdException w:name="Plain Table 1" w:uiPriority="41"/>
+    <w:lsdException w:name="Plain Table 2" w:uiPriority="42"/>
+    <w:lsdException w:name="Plain Table 3" w:uiPriority="43"/>
+    <w:lsdException w:name="Plain Table 4" w:uiPriority="44"/>
+    <w:lsdException w:name="Plain Table 5" w:uiPriority="45"/>
+    <w:lsdException w:name="Grid Table Light" w:uiPriority="40"/>
+    <w:lsdException w:name="Grid Table 1 Light" w:uiPriority="46"/>
+    <w:lsdException w:name="Grid Table 2" w:uiPriority="47"/>
+    <w:lsdException w:name="Grid Table 3" w:uiPriority="48"/>
+    <w:lsdException w:name="Grid Table 4" w:uiPriority="49"/>
+    <w:lsdException w:name="Grid Table 5 Dark" w:uiPriority="50"/>
+    <w:lsdException w:name="Grid Table 6 Colorful" w:uiPriority="51"/>
+    <w:lsdException w:name="Grid Table 7 Colorful" w:uiPriority="52"/>
+    <w:lsdException w:name="Grid Table 1 Light Accent 1" w:uiPriority="46"/>
+    <w:lsdException w:name="Grid Table 2 Accent 1" w:uiPriority="47"/>
+    <w:lsdException w:name="Grid Table 3 Accent 1" w:uiPriority="48"/>
+    <w:lsdException w:name="Grid Table 4 Accent 1" w:uiPriority="49"/>
+    <w:lsdException w:name="Grid Table 5 Dark Accent 1" w:uiPriority="50"/>
+    <w:lsdException w:name="Grid Table 6 Colorful Accent 1" w:uiPriority="51"/>
+    <w:lsdException w:name="Grid Table 7 Colorful Accent 1" w:uiPriority="52"/>
+    <w:lsdException w:name="Grid Table 1 Light Accent 2" w:uiPriority="46"/>
+    <w:lsdException w:name="Grid Table 2 Accent 2" w:uiPriority="47"/>
+    <w:lsdException w:name="Grid Table 3 Accent 2" w:uiPriority="48"/>
+    <w:lsdException w:name="Grid Table 4 Accent 2" w:uiPriority="49"/>
+    <w:lsdException w:name="Grid Table 5 Dark Accent 2" w:uiPriority="50"/>
+    <w:lsdException w:name="Grid Table 6 Colorful Accent 2" w:uiPriority="51"/>
+    <w:lsdException w:name="Grid Table 7 Colorful Accent 2" w:uiPriority="52"/>
+    <w:lsdException w:name="Grid Table 1 Light Accent 3" w:uiPriority="46"/>
+    <w:lsdException w:name="Grid Table 2 Accent 3" w:uiPriority="47"/>
+    <w:lsdException w:name="Grid Table 3 Accent 3" w:uiPriority="48"/>
+    <w:lsdException w:name="Grid Table 4 Accent 3" w:uiPriority="49"/>
+    <w:lsdException w:name="Grid Table 5 Dark Accent 3" w:uiPriority="50"/>
+    <w:lsdException w:name="Grid Table 6 Colorful Accent 3" w:uiPriority="51"/>
+    <w:lsdException w:name="Grid Table 7 Colorful Accent 3" w:uiPriority="52"/>
+    <w:lsdException w:name="Grid Table 1 Light Accent 4" w:uiPriority="46"/>
+    <w:lsdException w:name="Grid Table 2 Accent 4" w:uiPriority="47"/>
+    <w:lsdException w:name="Grid Table 3 Accent 4" w:uiPriority="48"/>
+    <w:lsdException w:name="Grid Table 4 Accent 4" w:uiPriority="49"/>
+    <w:lsdException w:name="Grid Table 5 Dark Accent 4" w:uiPriority="50"/>
+    <w:lsdException w:name="Grid Table 6 Colorful Accent 4" w:uiPriority="51"/>
+    <w:lsdException w:name="Grid Table 7 Colorful Accent 4" w:uiPriority="52"/>
+    <w:lsdException w:name="Grid Table 1 Light Accent 5" w:uiPriority="46"/>
+    <w:lsdException w:name="Grid Table 2 Accent 5" w:uiPriority="47"/>
+    <w:lsdException w:name="Grid Table 3 Accent 5" w:uiPriority="48"/>
+    <w:lsdException w:name="Grid Table 4 Accent 5" w:uiPriority="49"/>
+    <w:lsdException w:name="Grid Table 5 Dark Accent 5" w:uiPriority="50"/>
+    <w:lsdException w:name="Grid Table 6 Colorful Accent 5" w:uiPriority="51"/>
+    <w:lsdException w:name="Grid Table 7 Colorful Accent 5" w:uiPriority="52"/>
+    <w:lsdException w:name="Grid Table 1 Light Accent 6" w:uiPriority="46"/>
+    <w:lsdException w:name="Grid Table 2 Accent 6" w:uiPriority="47"/>
+    <w:lsdException w:name="Grid Table 3 Accent 6" w:uiPriority="48"/>
+    <w:lsdException w:name="Grid Table 4 Accent 6" w:uiPriority="49"/>
+    <w:lsdException w:name="Grid Table 5 Dark Accent 6" w:uiPriority="50"/>
+    <w:lsdException w:name="Grid Table 6 Colorful Accent 6" w:uiPriority="51"/>
+    <w:lsdException w:name="Grid Table 7 Colorful Accent 6" w:uiPriority="52"/>
+    <w:lsdException w:name="List Table 1 Light" w:uiPriority="46"/>
+    <w:lsdException w:name="List Table 2" w:uiPriority="47"/>
+    <w:lsdException w:name="List Table 3" w:uiPriority="48"/>
+    <w:lsdException w:name="List Table 4" w:uiPriority="49"/>
+    <w:lsdException w:name="List Table 5 Dark" w:uiPriority="50"/>
+    <w:lsdException w:name="List Table 6 Colorful" w:uiPriority="51"/>
+    <w:lsdException w:name="List Table 7 Colorful" w:uiPriority="52"/>
+    <w:lsdException w:name="List Table 1 Light Accent 1" w:uiPriority="46"/>
+    <w:lsdException w:name="List Table 2 Accent 1" w:uiPriority="47"/>
+    <w:lsdException w:name="List Table 3 Accent 1" w:uiPriority="48"/>
+    <w:lsdException w:name="List Table 4 Accent 1" w:uiPriority="49"/>
+    <w:lsdException w:name="List Table 5 Dark Accent 1" w:uiPriority="50"/>
+    <w:lsdException w:name="List Table 6 Colorful Accent 1" w:uiPriority="51"/>
+    <w:lsdException w:name="List Table 7 Colorful Accent 1" w:uiPriority="52"/>
+    <w:lsdException w:name="List Table 1 Light Accent 2" w:uiPriority="46"/>
+    <w:lsdException w:name="List Table 2 Accent 2" w:uiPriority="47"/>
+    <w:lsdException w:name="List Table 3 Accent 2" w:uiPriority="48"/>
+    <w:lsdException w:name="List Table 4 Accent 2" w:uiPriority="49"/>
+    <w:lsdException w:name="List Table 5 Dark Accent 2" w:uiPriority="50"/>
+    <w:lsdException w:name="List Table 6 Colorful Accent 2" w:uiPriority="51"/>
+    <w:lsdException w:name="List Table 7 Colorful Accent 2" w:uiPriority="52"/>
+    <w:lsdException w:name="List Table 1 Light Accent 3" w:uiPriority="46"/>
+    <w:lsdException w:name="List Table 2 Accent 3" w:uiPriority="47"/>
+    <w:lsdException w:name="List Table 3 Accent 3" w:uiPriority="48"/>
+    <w:lsdException w:name="List Table 4 Accent 3" w:uiPriority="49"/>
+    <w:lsdException w:name="List Table 5 Dark Accent 3" w:uiPriority="50"/>
+    <w:lsdException w:name="List Table 6 Colorful Accent 3" w:uiPriority="51"/>
+    <w:lsdException w:name="List Table 7 Colorful Accent 3" w:uiPriority="52"/>
+    <w:lsdException w:name="List Table 1 Light Accent 4" w:uiPriority="46"/>
+    <w:lsdException w:name="List Table 2 Accent 4" w:uiPriority="47"/>
+    <w:lsdException w:name="List Table 3 Accent 4" w:uiPriority="48"/>
+    <w:lsdException w:name="List Table 4 Accent 4" w:uiPriority="49"/>
+    <w:lsdException w:name="List Table 5 Dark Accent 4" w:uiPriority="50"/>
+    <w:lsdException w:name="List Table 6 Colorful Accent 4" w:uiPriority="51"/>
+    <w:lsdException w:name="List Table 7 Colorful Accent 4" w:uiPriority="52"/>
+    <w:lsdException w:name="List Table 1 Light Accent 5" w:uiPriority="46"/>
+    <w:lsdException w:name="List Table 2 Accent 5" w:uiPriority="47"/>
+    <w:lsdException w:name="List Table 3 Accent 5" w:uiPriority="48"/>
+    <w:lsdException w:name="List Table 4 Accent 5" w:uiPriority="49"/>
+    <w:lsdException w:name="List Table 5 Dark Accent 5" w:uiPriority="50"/>
+    <w:lsdException w:name="List Table 6 Colorful Accent 5" w:uiPriority="51"/>
+    <w:lsdException w:name="List Table 7 Colorful Accent 5" w:uiPriority="52"/>
+    <w:lsdException w:name="List Table 1 Light Accent 6" w:uiPriority="46"/>
+    <w:lsdException w:name="List Table 2 Accent 6" w:uiPriority="47"/>
+    <w:lsdException w:name="List Table 3 Accent 6" w:uiPriority="48"/>
+    <w:lsdException w:name="List Table 4 Accent 6" w:uiPriority="49"/>
+    <w:lsdException w:name="List Table 5 Dark Accent 6" w:uiPriority="50"/>
+    <w:lsdException w:name="List Table 6 Colorful Accent 6" w:uiPriority="51"/>
+    <w:lsdException w:name="List Table 7 Colorful Accent 6" w:uiPriority="52"/>
+    <w:lsdException w:name="Mention" w:semiHidden="1" w:uiPriority="99" w:unhideWhenUsed="1"/>
+    <w:lsdException w:name="Smart Hyperlink" w:semiHidden="1" w:uiPriority="99" w:unhideWhenUsed="1"/>
+    <w:lsdException w:name="Hashtag" w:semiHidden="1" w:uiPriority="99" w:unhideWhenUsed="1"/>
+    <w:lsdException w:name="Unresolved Mention" w:semiHidden="1" w:uiPriority="99" w:unhideWhenUsed="1"/>
   </w:latentStyles>
   <w:style w:type="paragraph" w:default="1" w:styleId="Normal">
     <w:name w:val="Normal"/>
@@ -2037,545 +2333,19 @@
       <w:bCs/>
     </w:rPr>
   </w:style>
-</w:styles>
-</file>
-
-<file path=word/stylesWithEffects.xml><?xml version="1.0" encoding="utf-8"?>
-<w:styles xmlns:wpc="http://schemas.microsoft.com/office/word/2010/wordprocessingCanvas" xmlns:mc="http://schemas.openxmlformats.org/markup-compatibility/2006" xmlns:o="urn:schemas-microsoft-com:office:office" xmlns:r="http://schemas.openxmlformats.org/officeDocument/2006/relationships" xmlns:m="http://schemas.openxmlformats.org/officeDocument/2006/math" xmlns:v="urn:schemas-microsoft-com:vml" xmlns:wp14="http://schemas.microsoft.com/office/word/2010/wordprocessingDrawing" xmlns:wp="http://schemas.openxmlformats.org/drawingml/2006/wordprocessingDrawing" xmlns:w10="urn:schemas-microsoft-com:office:word" xmlns:w="http://schemas.openxmlformats.org/wordprocessingml/2006/main" xmlns:w14="http://schemas.microsoft.com/office/word/2010/wordml" xmlns:wpg="http://schemas.microsoft.com/office/word/2010/wordprocessingGroup" xmlns:wpi="http://schemas.microsoft.com/office/word/2010/wordprocessingInk" xmlns:wne="http://schemas.microsoft.com/office/word/2006/wordml" xmlns:wps="http://schemas.microsoft.com/office/word/2010/wordprocessingShape" mc:Ignorable="w14 wp14">
-  <w:docDefaults>
-    <w:rPrDefault>
-      <w:rPr>
-        <w:rFonts w:ascii="Times New Roman" w:eastAsia="Times New Roman" w:hAnsi="Times New Roman" w:cs="Times New Roman"/>
-        <w:lang w:val="en-US" w:eastAsia="en-US" w:bidi="ar-SA"/>
-      </w:rPr>
-    </w:rPrDefault>
-    <w:pPrDefault/>
-  </w:docDefaults>
-  <w:latentStyles w:defLockedState="0" w:defUIPriority="0" w:defSemiHidden="0" w:defUnhideWhenUsed="0" w:defQFormat="0" w:count="267">
-    <w:lsdException w:name="Normal" w:qFormat="1"/>
-    <w:lsdException w:name="heading 1" w:qFormat="1"/>
-    <w:lsdException w:name="heading 2" w:qFormat="1"/>
-    <w:lsdException w:name="heading 3" w:qFormat="1"/>
-    <w:lsdException w:name="heading 4" w:qFormat="1"/>
-    <w:lsdException w:name="heading 5" w:qFormat="1"/>
-    <w:lsdException w:name="heading 6" w:qFormat="1"/>
-    <w:lsdException w:name="heading 7" w:qFormat="1"/>
-    <w:lsdException w:name="heading 8" w:qFormat="1"/>
-    <w:lsdException w:name="heading 9" w:qFormat="1"/>
-    <w:lsdException w:name="caption" w:qFormat="1"/>
-    <w:lsdException w:name="Title" w:qFormat="1"/>
-    <w:lsdException w:name="Subtitle" w:qFormat="1"/>
-    <w:lsdException w:name="Strong" w:uiPriority="22" w:qFormat="1"/>
-    <w:lsdException w:name="Emphasis" w:qFormat="1"/>
-    <w:lsdException w:name="Placeholder Text" w:semiHidden="1" w:uiPriority="99"/>
-    <w:lsdException w:name="No Spacing" w:uiPriority="1" w:qFormat="1"/>
-    <w:lsdException w:name="Light Shading" w:uiPriority="60"/>
-    <w:lsdException w:name="Light List" w:uiPriority="61"/>
-    <w:lsdException w:name="Light Grid" w:uiPriority="62"/>
-    <w:lsdException w:name="Medium Shading 1" w:uiPriority="63"/>
-    <w:lsdException w:name="Medium Shading 2" w:uiPriority="64"/>
-    <w:lsdException w:name="Medium List 1" w:uiPriority="65"/>
-    <w:lsdException w:name="Medium List 2" w:uiPriority="66"/>
-    <w:lsdException w:name="Medium Grid 1" w:uiPriority="67"/>
-    <w:lsdException w:name="Medium Grid 2" w:uiPriority="68"/>
-    <w:lsdException w:name="Medium Grid 3" w:uiPriority="69"/>
-    <w:lsdException w:name="Dark List" w:uiPriority="70"/>
-    <w:lsdException w:name="Colorful Shading" w:uiPriority="71"/>
-    <w:lsdException w:name="Colorful List" w:uiPriority="72"/>
-    <w:lsdException w:name="Colorful Grid" w:uiPriority="73"/>
-    <w:lsdException w:name="Light Shading Accent 1" w:uiPriority="60"/>
-    <w:lsdException w:name="Light List Accent 1" w:uiPriority="61"/>
-    <w:lsdException w:name="Light Grid Accent 1" w:uiPriority="62"/>
-    <w:lsdException w:name="Medium Shading 1 Accent 1" w:uiPriority="63"/>
-    <w:lsdException w:name="Medium Shading 2 Accent 1" w:uiPriority="64"/>
-    <w:lsdException w:name="Medium List 1 Accent 1" w:uiPriority="65"/>
-    <w:lsdException w:name="Revision" w:semiHidden="1" w:uiPriority="99"/>
-    <w:lsdException w:name="List Paragraph" w:uiPriority="34" w:qFormat="1"/>
-    <w:lsdException w:name="Quote" w:uiPriority="29" w:qFormat="1"/>
-    <w:lsdException w:name="Intense Quote" w:uiPriority="30" w:qFormat="1"/>
-    <w:lsdException w:name="Medium List 2 Accent 1" w:uiPriority="66"/>
-    <w:lsdException w:name="Medium Grid 1 Accent 1" w:uiPriority="67"/>
-    <w:lsdException w:name="Medium Grid 2 Accent 1" w:uiPriority="68"/>
-    <w:lsdException w:name="Medium Grid 3 Accent 1" w:uiPriority="69"/>
-    <w:lsdException w:name="Dark List Accent 1" w:uiPriority="70"/>
-    <w:lsdException w:name="Colorful Shading Accent 1" w:uiPriority="71"/>
-    <w:lsdException w:name="Colorful List Accent 1" w:uiPriority="72"/>
-    <w:lsdException w:name="Colorful Grid Accent 1" w:uiPriority="73"/>
-    <w:lsdException w:name="Light Shading Accent 2" w:uiPriority="60"/>
-    <w:lsdException w:name="Light List Accent 2" w:uiPriority="61"/>
-    <w:lsdException w:name="Light Grid Accent 2" w:uiPriority="62"/>
-    <w:lsdException w:name="Medium Shading 1 Accent 2" w:uiPriority="63"/>
-    <w:lsdException w:name="Medium Shading 2 Accent 2" w:uiPriority="64"/>
-    <w:lsdException w:name="Medium List 1 Accent 2" w:uiPriority="65"/>
-    <w:lsdException w:name="Medium List 2 Accent 2" w:uiPriority="66"/>
-    <w:lsdException w:name="Medium Grid 1 Accent 2" w:uiPriority="67"/>
-    <w:lsdException w:name="Medium Grid 2 Accent 2" w:uiPriority="68"/>
-    <w:lsdException w:name="Medium Grid 3 Accent 2" w:uiPriority="69"/>
-    <w:lsdException w:name="Dark List Accent 2" w:uiPriority="70"/>
-    <w:lsdException w:name="Colorful Shading Accent 2" w:uiPriority="71"/>
-    <w:lsdException w:name="Colorful List Accent 2" w:uiPriority="72"/>
-    <w:lsdException w:name="Colorful Grid Accent 2" w:uiPriority="73"/>
-    <w:lsdException w:name="Light Shading Accent 3" w:uiPriority="60"/>
-    <w:lsdException w:name="Light List Accent 3" w:uiPriority="61"/>
-    <w:lsdException w:name="Light Grid Accent 3" w:uiPriority="62"/>
-    <w:lsdException w:name="Medium Shading 1 Accent 3" w:uiPriority="63"/>
-    <w:lsdException w:name="Medium Shading 2 Accent 3" w:uiPriority="64"/>
-    <w:lsdException w:name="Medium List 1 Accent 3" w:uiPriority="65"/>
-    <w:lsdException w:name="Medium List 2 Accent 3" w:uiPriority="66"/>
-    <w:lsdException w:name="Medium Grid 1 Accent 3" w:uiPriority="67"/>
-    <w:lsdException w:name="Medium Grid 2 Accent 3" w:uiPriority="68"/>
-    <w:lsdException w:name="Medium Grid 3 Accent 3" w:uiPriority="69"/>
-    <w:lsdException w:name="Dark List Accent 3" w:uiPriority="70"/>
-    <w:lsdException w:name="Colorful Shading Accent 3" w:uiPriority="71"/>
-    <w:lsdException w:name="Colorful List Accent 3" w:uiPriority="72"/>
-    <w:lsdException w:name="Colorful Grid Accent 3" w:uiPriority="73"/>
-    <w:lsdException w:name="Light Shading Accent 4" w:uiPriority="60"/>
-    <w:lsdException w:name="Light List Accent 4" w:uiPriority="61"/>
-    <w:lsdException w:name="Light Grid Accent 4" w:uiPriority="62"/>
-    <w:lsdException w:name="Medium Shading 1 Accent 4" w:uiPriority="63"/>
-    <w:lsdException w:name="Medium Shading 2 Accent 4" w:uiPriority="64"/>
-    <w:lsdException w:name="Medium List 1 Accent 4" w:uiPriority="65"/>
-    <w:lsdException w:name="Medium List 2 Accent 4" w:uiPriority="66"/>
-    <w:lsdException w:name="Medium Grid 1 Accent 4" w:uiPriority="67"/>
-    <w:lsdException w:name="Medium Grid 2 Accent 4" w:uiPriority="68"/>
-    <w:lsdException w:name="Medium Grid 3 Accent 4" w:uiPriority="69"/>
-    <w:lsdException w:name="Dark List Accent 4" w:uiPriority="70"/>
-    <w:lsdException w:name="Colorful Shading Accent 4" w:uiPriority="71"/>
-    <w:lsdException w:name="Colorful List Accent 4" w:uiPriority="72"/>
-    <w:lsdException w:name="Colorful Grid Accent 4" w:uiPriority="73"/>
-    <w:lsdException w:name="Light Shading Accent 5" w:uiPriority="60"/>
-    <w:lsdException w:name="Light List Accent 5" w:uiPriority="61"/>
-    <w:lsdException w:name="Light Grid Accent 5" w:uiPriority="62"/>
-    <w:lsdException w:name="Medium Shading 1 Accent 5" w:uiPriority="63"/>
-    <w:lsdException w:name="Medium Shading 2 Accent 5" w:uiPriority="64"/>
-    <w:lsdException w:name="Medium List 1 Accent 5" w:uiPriority="65"/>
-    <w:lsdException w:name="Medium List 2 Accent 5" w:uiPriority="66"/>
-    <w:lsdException w:name="Medium Grid 1 Accent 5" w:uiPriority="67"/>
-    <w:lsdException w:name="Medium Grid 2 Accent 5" w:uiPriority="68"/>
-    <w:lsdException w:name="Medium Grid 3 Accent 5" w:uiPriority="69"/>
-    <w:lsdException w:name="Dark List Accent 5" w:uiPriority="70"/>
-    <w:lsdException w:name="Colorful Shading Accent 5" w:uiPriority="71"/>
-    <w:lsdException w:name="Colorful List Accent 5" w:uiPriority="72"/>
-    <w:lsdException w:name="Colorful Grid Accent 5" w:uiPriority="73"/>
-    <w:lsdException w:name="Light Shading Accent 6" w:uiPriority="60"/>
-    <w:lsdException w:name="Light List Accent 6" w:uiPriority="61"/>
-    <w:lsdException w:name="Light Grid Accent 6" w:uiPriority="62"/>
-    <w:lsdException w:name="Medium Shading 1 Accent 6" w:uiPriority="63"/>
-    <w:lsdException w:name="Medium Shading 2 Accent 6" w:uiPriority="64"/>
-    <w:lsdException w:name="Medium List 1 Accent 6" w:uiPriority="65"/>
-    <w:lsdException w:name="Medium List 2 Accent 6" w:uiPriority="66"/>
-    <w:lsdException w:name="Medium Grid 1 Accent 6" w:uiPriority="67"/>
-    <w:lsdException w:name="Medium Grid 2 Accent 6" w:uiPriority="68"/>
-    <w:lsdException w:name="Medium Grid 3 Accent 6" w:uiPriority="69"/>
-    <w:lsdException w:name="Dark List Accent 6" w:uiPriority="70"/>
-    <w:lsdException w:name="Colorful Shading Accent 6" w:uiPriority="71"/>
-    <w:lsdException w:name="Colorful List Accent 6" w:uiPriority="72"/>
-    <w:lsdException w:name="Colorful Grid Accent 6" w:uiPriority="73"/>
-    <w:lsdException w:name="Subtle Emphasis" w:uiPriority="19" w:qFormat="1"/>
-    <w:lsdException w:name="Intense Emphasis" w:uiPriority="21" w:qFormat="1"/>
-    <w:lsdException w:name="Subtle Reference" w:uiPriority="31" w:qFormat="1"/>
-    <w:lsdException w:name="Intense Reference" w:uiPriority="32" w:qFormat="1"/>
-    <w:lsdException w:name="Book Title" w:uiPriority="33" w:qFormat="1"/>
-    <w:lsdException w:name="Bibliography" w:semiHidden="1" w:uiPriority="37" w:unhideWhenUsed="1"/>
-    <w:lsdException w:name="TOC Heading" w:semiHidden="1" w:uiPriority="39" w:unhideWhenUsed="1" w:qFormat="1"/>
-  </w:latentStyles>
-  <w:style w:type="paragraph" w:default="1" w:styleId="Normal">
-    <w:name w:val="Normal"/>
-    <w:qFormat/>
-    <w:pPr>
-      <w:spacing w:after="80"/>
-      <w:jc w:val="both"/>
+  <w:style w:type="paragraph" w:customStyle="1" w:styleId="Default">
+    <w:name w:val="Default"/>
+    <w:rsid w:val="00C713B6"/>
+    <w:pPr>
+      <w:autoSpaceDE w:val="0"/>
+      <w:autoSpaceDN w:val="0"/>
+      <w:adjustRightInd w:val="0"/>
     </w:pPr>
     <w:rPr>
-      <w:sz w:val="18"/>
-    </w:rPr>
-  </w:style>
-  <w:style w:type="paragraph" w:styleId="Heading1">
-    <w:name w:val="heading 1"/>
-    <w:basedOn w:val="Normal"/>
-    <w:next w:val="Normal"/>
-    <w:qFormat/>
-    <w:pPr>
-      <w:keepNext/>
-      <w:numPr>
-        <w:numId w:val="1"/>
-      </w:numPr>
-      <w:spacing w:before="40" w:after="0"/>
-      <w:jc w:val="left"/>
-      <w:outlineLvl w:val="0"/>
-    </w:pPr>
-    <w:rPr>
-      <w:b/>
-      <w:kern w:val="28"/>
+      <w:rFonts w:ascii="Linux Libertine" w:hAnsi="Linux Libertine" w:cs="Linux Libertine"/>
+      <w:color w:val="000000"/>
       <w:sz w:val="24"/>
-    </w:rPr>
-  </w:style>
-  <w:style w:type="paragraph" w:styleId="Heading2">
-    <w:name w:val="heading 2"/>
-    <w:basedOn w:val="Heading1"/>
-    <w:next w:val="Normal"/>
-    <w:qFormat/>
-    <w:pPr>
-      <w:numPr>
-        <w:ilvl w:val="1"/>
-      </w:numPr>
-      <w:outlineLvl w:val="1"/>
-    </w:pPr>
-  </w:style>
-  <w:style w:type="paragraph" w:styleId="Heading3">
-    <w:name w:val="heading 3"/>
-    <w:basedOn w:val="Heading2"/>
-    <w:next w:val="Normal"/>
-    <w:qFormat/>
-    <w:pPr>
-      <w:numPr>
-        <w:ilvl w:val="2"/>
-      </w:numPr>
-      <w:outlineLvl w:val="2"/>
-    </w:pPr>
-    <w:rPr>
-      <w:b w:val="0"/>
-      <w:i/>
-      <w:sz w:val="22"/>
-    </w:rPr>
-  </w:style>
-  <w:style w:type="paragraph" w:styleId="Heading4">
-    <w:name w:val="heading 4"/>
-    <w:basedOn w:val="Heading3"/>
-    <w:next w:val="Normal"/>
-    <w:qFormat/>
-    <w:pPr>
-      <w:numPr>
-        <w:ilvl w:val="3"/>
-      </w:numPr>
-      <w:outlineLvl w:val="3"/>
-    </w:pPr>
-  </w:style>
-  <w:style w:type="paragraph" w:styleId="Heading5">
-    <w:name w:val="heading 5"/>
-    <w:basedOn w:val="ListNumber3"/>
-    <w:next w:val="Normal"/>
-    <w:qFormat/>
-    <w:pPr>
-      <w:numPr>
-        <w:ilvl w:val="4"/>
-        <w:numId w:val="1"/>
-      </w:numPr>
-      <w:spacing w:before="40" w:after="0"/>
-      <w:ind w:left="0" w:firstLine="0"/>
-      <w:jc w:val="left"/>
-      <w:outlineLvl w:val="4"/>
-    </w:pPr>
-    <w:rPr>
-      <w:i/>
-      <w:sz w:val="22"/>
-    </w:rPr>
-  </w:style>
-  <w:style w:type="paragraph" w:styleId="Heading6">
-    <w:name w:val="heading 6"/>
-    <w:basedOn w:val="Normal"/>
-    <w:next w:val="Normal"/>
-    <w:qFormat/>
-    <w:pPr>
-      <w:numPr>
-        <w:ilvl w:val="5"/>
-        <w:numId w:val="1"/>
-      </w:numPr>
-      <w:spacing w:before="240" w:after="60"/>
-      <w:outlineLvl w:val="5"/>
-    </w:pPr>
-    <w:rPr>
-      <w:rFonts w:ascii="Arial" w:hAnsi="Arial"/>
-      <w:i/>
-      <w:sz w:val="22"/>
-    </w:rPr>
-  </w:style>
-  <w:style w:type="paragraph" w:styleId="Heading7">
-    <w:name w:val="heading 7"/>
-    <w:basedOn w:val="Normal"/>
-    <w:next w:val="Normal"/>
-    <w:qFormat/>
-    <w:pPr>
-      <w:numPr>
-        <w:ilvl w:val="6"/>
-        <w:numId w:val="1"/>
-      </w:numPr>
-      <w:spacing w:before="240" w:after="60"/>
-      <w:outlineLvl w:val="6"/>
-    </w:pPr>
-    <w:rPr>
-      <w:rFonts w:ascii="Arial" w:hAnsi="Arial"/>
-    </w:rPr>
-  </w:style>
-  <w:style w:type="paragraph" w:styleId="Heading8">
-    <w:name w:val="heading 8"/>
-    <w:basedOn w:val="Normal"/>
-    <w:next w:val="Normal"/>
-    <w:qFormat/>
-    <w:pPr>
-      <w:numPr>
-        <w:ilvl w:val="7"/>
-        <w:numId w:val="1"/>
-      </w:numPr>
-      <w:spacing w:before="240" w:after="60"/>
-      <w:outlineLvl w:val="7"/>
-    </w:pPr>
-    <w:rPr>
-      <w:rFonts w:ascii="Arial" w:hAnsi="Arial"/>
-      <w:i/>
-    </w:rPr>
-  </w:style>
-  <w:style w:type="paragraph" w:styleId="Heading9">
-    <w:name w:val="heading 9"/>
-    <w:basedOn w:val="Normal"/>
-    <w:next w:val="Normal"/>
-    <w:qFormat/>
-    <w:pPr>
-      <w:numPr>
-        <w:ilvl w:val="8"/>
-        <w:numId w:val="1"/>
-      </w:numPr>
-      <w:spacing w:before="240" w:after="60"/>
-      <w:outlineLvl w:val="8"/>
-    </w:pPr>
-    <w:rPr>
-      <w:rFonts w:ascii="Arial" w:hAnsi="Arial"/>
-      <w:i/>
-    </w:rPr>
-  </w:style>
-  <w:style w:type="character" w:default="1" w:styleId="DefaultParagraphFont">
-    <w:name w:val="Default Paragraph Font"/>
-    <w:uiPriority w:val="1"/>
-    <w:semiHidden/>
-    <w:unhideWhenUsed/>
-  </w:style>
-  <w:style w:type="table" w:default="1" w:styleId="TableNormal">
-    <w:name w:val="Normal Table"/>
-    <w:uiPriority w:val="99"/>
-    <w:semiHidden/>
-    <w:unhideWhenUsed/>
-    <w:tblPr>
-      <w:tblInd w:w="0" w:type="dxa"/>
-      <w:tblCellMar>
-        <w:top w:w="0" w:type="dxa"/>
-        <w:left w:w="108" w:type="dxa"/>
-        <w:bottom w:w="0" w:type="dxa"/>
-        <w:right w:w="108" w:type="dxa"/>
-      </w:tblCellMar>
-    </w:tblPr>
-  </w:style>
-  <w:style w:type="numbering" w:default="1" w:styleId="NoList">
-    <w:name w:val="No List"/>
-    <w:uiPriority w:val="99"/>
-    <w:semiHidden/>
-    <w:unhideWhenUsed/>
-  </w:style>
-  <w:style w:type="character" w:styleId="FootnoteReference">
-    <w:name w:val="footnote reference"/>
-    <w:semiHidden/>
-    <w:rPr>
-      <w:rFonts w:ascii="Times New Roman" w:hAnsi="Times New Roman"/>
-      <w:sz w:val="18"/>
-      <w:vertAlign w:val="superscript"/>
-    </w:rPr>
-  </w:style>
-  <w:style w:type="paragraph" w:customStyle="1" w:styleId="Author">
-    <w:name w:val="Author"/>
-    <w:basedOn w:val="Normal"/>
-    <w:pPr>
-      <w:jc w:val="center"/>
-    </w:pPr>
-    <w:rPr>
-      <w:rFonts w:ascii="Helvetica" w:hAnsi="Helvetica"/>
-      <w:sz w:val="24"/>
-    </w:rPr>
-  </w:style>
-  <w:style w:type="paragraph" w:customStyle="1" w:styleId="Paper-Title">
-    <w:name w:val="Paper-Title"/>
-    <w:basedOn w:val="Normal"/>
-    <w:pPr>
-      <w:spacing w:after="120"/>
-      <w:jc w:val="center"/>
-    </w:pPr>
-    <w:rPr>
-      <w:rFonts w:ascii="Helvetica" w:hAnsi="Helvetica"/>
-      <w:b/>
-      <w:sz w:val="36"/>
-    </w:rPr>
-  </w:style>
-  <w:style w:type="paragraph" w:customStyle="1" w:styleId="Affiliations">
-    <w:name w:val="Affiliations"/>
-    <w:basedOn w:val="Normal"/>
-    <w:rsid w:val="00F5619A"/>
-    <w:pPr>
-      <w:spacing w:after="0"/>
-      <w:jc w:val="center"/>
-    </w:pPr>
-    <w:rPr>
-      <w:rFonts w:ascii="Helvetica" w:hAnsi="Helvetica"/>
-      <w:sz w:val="20"/>
-    </w:rPr>
-  </w:style>
-  <w:style w:type="paragraph" w:styleId="FootnoteText">
-    <w:name w:val="footnote text"/>
-    <w:basedOn w:val="Normal"/>
-    <w:semiHidden/>
-    <w:pPr>
-      <w:ind w:left="144" w:hanging="144"/>
-    </w:pPr>
-  </w:style>
-  <w:style w:type="paragraph" w:customStyle="1" w:styleId="Bullet">
-    <w:name w:val="Bullet"/>
-    <w:basedOn w:val="Normal"/>
-    <w:pPr>
-      <w:ind w:left="144" w:hanging="144"/>
-    </w:pPr>
-  </w:style>
-  <w:style w:type="paragraph" w:styleId="Footer">
-    <w:name w:val="footer"/>
-    <w:basedOn w:val="Normal"/>
-    <w:pPr>
-      <w:tabs>
-        <w:tab w:val="center" w:pos="4320"/>
-        <w:tab w:val="right" w:pos="8640"/>
-      </w:tabs>
-    </w:pPr>
-  </w:style>
-  <w:style w:type="paragraph" w:customStyle="1" w:styleId="E-Mail">
-    <w:name w:val="E-Mail"/>
-    <w:basedOn w:val="Author"/>
-    <w:pPr>
-      <w:spacing w:after="60"/>
-    </w:pPr>
-  </w:style>
-  <w:style w:type="paragraph" w:customStyle="1" w:styleId="Abstract">
-    <w:name w:val="Abstract"/>
-    <w:basedOn w:val="Heading1"/>
-    <w:pPr>
-      <w:numPr>
-        <w:numId w:val="0"/>
-      </w:numPr>
-      <w:spacing w:before="0" w:after="120"/>
-      <w:jc w:val="both"/>
-      <w:outlineLvl w:val="9"/>
-    </w:pPr>
-    <w:rPr>
-      <w:b w:val="0"/>
-      <w:sz w:val="18"/>
-    </w:rPr>
-  </w:style>
-  <w:style w:type="paragraph" w:styleId="ListNumber3">
-    <w:name w:val="List Number 3"/>
-    <w:basedOn w:val="Normal"/>
-    <w:pPr>
-      <w:ind w:left="1080" w:hanging="360"/>
-    </w:pPr>
-  </w:style>
-  <w:style w:type="paragraph" w:customStyle="1" w:styleId="Captions">
-    <w:name w:val="Captions"/>
-    <w:basedOn w:val="Normal"/>
-    <w:pPr>
-      <w:framePr w:w="4680" w:h="2160" w:hRule="exact" w:hSpace="187" w:wrap="around" w:hAnchor="text" w:yAlign="bottom" w:anchorLock="1"/>
-      <w:jc w:val="center"/>
-    </w:pPr>
-    <w:rPr>
-      <w:b/>
-    </w:rPr>
-  </w:style>
-  <w:style w:type="paragraph" w:customStyle="1" w:styleId="References">
-    <w:name w:val="References"/>
-    <w:basedOn w:val="Normal"/>
-    <w:pPr>
-      <w:numPr>
-        <w:numId w:val="2"/>
-      </w:numPr>
-      <w:jc w:val="left"/>
-    </w:pPr>
-  </w:style>
-  <w:style w:type="character" w:styleId="PageNumber">
-    <w:name w:val="page number"/>
-    <w:basedOn w:val="DefaultParagraphFont"/>
-  </w:style>
-  <w:style w:type="paragraph" w:styleId="BodyTextIndent">
-    <w:name w:val="Body Text Indent"/>
-    <w:basedOn w:val="Normal"/>
-    <w:pPr>
-      <w:spacing w:after="0"/>
-      <w:ind w:firstLine="360"/>
-    </w:pPr>
-  </w:style>
-  <w:style w:type="paragraph" w:styleId="DocumentMap">
-    <w:name w:val="Document Map"/>
-    <w:basedOn w:val="Normal"/>
-    <w:semiHidden/>
-    <w:pPr>
-      <w:shd w:val="clear" w:color="auto" w:fill="000080"/>
-    </w:pPr>
-    <w:rPr>
-      <w:rFonts w:ascii="Tahoma" w:hAnsi="Tahoma" w:cs="Tahoma"/>
-    </w:rPr>
-  </w:style>
-  <w:style w:type="paragraph" w:styleId="Caption">
-    <w:name w:val="caption"/>
-    <w:basedOn w:val="Normal"/>
-    <w:next w:val="Normal"/>
-    <w:qFormat/>
-    <w:pPr>
-      <w:jc w:val="center"/>
-    </w:pPr>
-    <w:rPr>
-      <w:rFonts w:cs="Miriam"/>
-      <w:b/>
-      <w:bCs/>
-      <w:szCs w:val="18"/>
-      <w:lang w:eastAsia="en-AU"/>
-    </w:rPr>
-  </w:style>
-  <w:style w:type="paragraph" w:styleId="BodyText">
-    <w:name w:val="Body Text"/>
-    <w:basedOn w:val="Normal"/>
-    <w:pPr>
-      <w:framePr w:w="4680" w:h="2112" w:hRule="exact" w:hSpace="187" w:wrap="around" w:vAnchor="page" w:hAnchor="page" w:x="1155" w:y="12245" w:anchorLock="1"/>
-      <w:spacing w:after="0"/>
-    </w:pPr>
-    <w:rPr>
-      <w:sz w:val="16"/>
-    </w:rPr>
-  </w:style>
-  <w:style w:type="character" w:styleId="Hyperlink">
-    <w:name w:val="Hyperlink"/>
-    <w:rPr>
-      <w:color w:val="0000FF"/>
-      <w:u w:val="single"/>
-    </w:rPr>
-  </w:style>
-  <w:style w:type="paragraph" w:styleId="Header">
-    <w:name w:val="header"/>
-    <w:basedOn w:val="Normal"/>
-    <w:pPr>
-      <w:tabs>
-        <w:tab w:val="center" w:pos="4320"/>
-        <w:tab w:val="right" w:pos="8640"/>
-      </w:tabs>
-    </w:pPr>
-  </w:style>
-  <w:style w:type="character" w:styleId="FollowedHyperlink">
-    <w:name w:val="FollowedHyperlink"/>
-    <w:rsid w:val="0062758A"/>
-    <w:rPr>
-      <w:color w:val="800080"/>
-      <w:u w:val="single"/>
-    </w:rPr>
-  </w:style>
-  <w:style w:type="character" w:styleId="Strong">
-    <w:name w:val="Strong"/>
-    <w:uiPriority w:val="22"/>
-    <w:qFormat/>
-    <w:rsid w:val="00B606DF"/>
-    <w:rPr>
-      <w:rFonts w:cs="Times New Roman"/>
-      <w:b/>
-      <w:bCs/>
+      <w:szCs w:val="24"/>
     </w:rPr>
   </w:style>
 </w:styles>

</xml_diff>